<commit_message>
registro de vouvher separacion
</commit_message>
<xml_diff>
--- a/src/main/webapp/WEB-INF/fileAttachments/Contrato.docx
+++ b/src/main/webapp/WEB-INF/fileAttachments/Contrato.docx
@@ -42,25 +42,6 @@
       </w:r>
     </w:p>
     <w:p>
-      <w:r>
-        <w:rPr>
-          <w:rFonts w:ascii="Century Gothic"/>
-          <w:b w:val="true"/>
-          <w:sz w:val="18"/>
-        </w:rPr>
-        <w:t>ANTEDEDENTES</w:t>
-      </w:r>
-    </w:p>
-    <w:p>
-      <w:r>
-        <w:rPr>
-          <w:rFonts w:ascii="Century Gothic"/>
-          <w:sz w:val="18"/>
-        </w:rPr>
-        <w:t xml:space="preserve">LA PARTE VENDEDORA ES PROPIETARIO DE LOS BIENES INMUEBLES IDENTIFICADOS COMO: </w:t>
-      </w:r>
-    </w:p>
-    <w:p>
       <w:pPr>
         <w:numPr>
           <w:numId w:val="1"/>
@@ -69,9 +50,66 @@
       <w:r>
         <w:rPr>
           <w:rFonts w:ascii="Century Gothic"/>
+          <w:b w:val="true"/>
+          <w:sz w:val="18"/>
+        </w:rPr>
+        <w:t>ANTEDEDENTES</w:t>
+      </w:r>
+    </w:p>
+    <w:p>
+      <w:r>
+        <w:rPr>
+          <w:rFonts w:ascii="Century Gothic"/>
+          <w:sz w:val="18"/>
+        </w:rPr>
+        <w:t xml:space="preserve">LA PARTE VENDEDORA ES PROPIETARIO DE LOS BIENES INMUEBLES IDENTIFICADOS COMO: </w:t>
+      </w:r>
+    </w:p>
+    <w:p>
+      <w:pPr>
+        <w:ind w:left="500"/>
+      </w:pPr>
+      <w:r>
+        <w:rPr>
+          <w:b w:val="true"/>
+        </w:rPr>
+        <w:t xml:space="preserve">1. </w:t>
+      </w:r>
+      <w:r>
+        <w:rPr>
+          <w:rFonts w:ascii="Century Gothic"/>
           <w:sz w:val="18"/>
         </w:rPr>
         <w:t>UBIC, RUR. VALLE DE CHANCAY / SECTOR YENCALA BOGGIANO / PREDIO LA CRUZ – COD. PREDIO. 7_6159260_80375, ÁREA HA. 3.6000 U.C. 80375, DISTRITO DE LAMBAYEQUE, PROVINCIA DE LAMBAYEQUE, DEPARTAMENTO DE LAMBAYEQUE, EN LO SUCESIVO DENOMINADO EL BIEN. LOS LINDEROS, MEDIDAS PERIMÉTRICAS, DESCRIPCIÓN Y DOMINIO DEL BIEN CORREN INSCRITOS EN LA PARTIDA ELECTRÓNICA N° 02272200, DEL REGISTRO DE PREDIOS DE LA ZONA REGISTRAL N° II- SEDE CHICLAYO.</w:t>
+      </w:r>
+    </w:p>
+    <w:p>
+      <w:pPr>
+        <w:ind w:left="500"/>
+      </w:pPr>
+      <w:r>
+        <w:rPr>
+          <w:b w:val="true"/>
+        </w:rPr>
+        <w:t xml:space="preserve">2. </w:t>
+      </w:r>
+      <w:r>
+        <w:rPr>
+          <w:rFonts w:ascii="Century Gothic"/>
+          <w:sz w:val="18"/>
+        </w:rPr>
+        <w:t xml:space="preserve">LOS PREDIOS SEÑALADOS EN LOS PÁRRAFOS QUE PRECEDEN, FORMAN UN SOLO PREDIO EN TERRENO Y UBICACIÓN FÍSICA, EN EL CUAL SE DESARROLLARÁ EL PROYECTO DE LOTIZACIÓN LOS ALTOS DE SAN ROQUE III Y EL CUAL ES MATERIA DE VENTA A TRAVÉS DEL PRESENTE CONTRATO. </w:t>
+      </w:r>
+    </w:p>
+    <w:p>
+      <w:r>
+        <w:rPr>
+          <w:rFonts w:ascii="Century Gothic"/>
+          <w:b w:val="true"/>
+          <w:sz w:val="18"/>
+          <w:u w:val="single"/>
+        </w:rPr>
+        <w:t>SEGUNDO.</w:t>
       </w:r>
     </w:p>
     <w:p>
@@ -83,26 +121,6 @@
       <w:r>
         <w:rPr>
           <w:rFonts w:ascii="Century Gothic"/>
-          <w:sz w:val="18"/>
-        </w:rPr>
-        <w:t xml:space="preserve">LOS PREDIOS SEÑALADOS EN LOS PÁRRAFOS QUE PRECEDEN, FORMAN UN SOLO PREDIO EN TERRENO Y UBICACIÓN FÍSICA, EN EL CUAL SE DESARROLLARÁ EL PROYECTO DE LOTIZACIÓN LOS ALTOS DE SAN ROQUE III Y EL CUAL ES MATERIA DE VENTA A TRAVÉS DEL PRESENTE CONTRATO. </w:t>
-      </w:r>
-    </w:p>
-    <w:p>
-      <w:r>
-        <w:rPr>
-          <w:rFonts w:ascii="Century Gothic"/>
-          <w:b w:val="true"/>
-          <w:sz w:val="18"/>
-          <w:u w:val="single"/>
-        </w:rPr>
-        <w:t>SEGUNDO.</w:t>
-      </w:r>
-    </w:p>
-    <w:p>
-      <w:r>
-        <w:rPr>
-          <w:rFonts w:ascii="Century Gothic"/>
           <w:b w:val="true"/>
           <w:sz w:val="18"/>
         </w:rPr>
@@ -119,11 +137,6 @@
       </w:r>
     </w:p>
     <w:p>
-      <w:pPr>
-        <w:numPr>
-          <w:numId w:val="2"/>
-        </w:numPr>
-      </w:pPr>
       <w:r>
         <w:rPr>
           <w:rFonts w:ascii="Century Gothic"/>
@@ -153,11 +166,6 @@
       </w:r>
     </w:p>
     <w:p>
-      <w:pPr>
-        <w:numPr>
-          <w:numId w:val="2"/>
-        </w:numPr>
-      </w:pPr>
       <w:r>
         <w:rPr>
           <w:rFonts w:ascii="Century Gothic"/>
@@ -177,19 +185,19 @@
     <w:lvl w:ilvl="0">
       <w:start w:val="1"/>
       <w:numFmt w:val="bullet"/>
-      <w:lvlText w:val=""/>
+      <w:lvlText w:val=""/>
       <w:lvlJc w:val="left"/>
       <w:pPr>
         <w:ind w:left="720" w:hanging="360"/>
       </w:pPr>
       <w:rPr>
-        <w:rFonts w:ascii="Wingdings" w:hAnsi="Wingdings" w:hint="default"/>
+        <w:rFonts w:ascii="Symbol" w:hAnsi="Symbol" w:hint="default"/>
       </w:rPr>
     </w:lvl>
     <w:lvl w:ilvl="1" w:tentative="1">
       <w:start w:val="1"/>
       <w:numFmt w:val="bullet"/>
-      <w:lvlText w:val="–"/>
+      <w:lvlText w:val="o"/>
       <w:lvlJc w:val="left"/>
       <w:pPr>
         <w:ind w:left="1440" w:hanging="360"/>
@@ -201,60 +209,18 @@
     <w:lvl w:ilvl="2" w:tentative="1">
       <w:start w:val="1"/>
       <w:numFmt w:val="bullet"/>
-      <w:lvlText w:val="⚬"/>
+      <w:lvlText w:val=""/>
       <w:lvlJc w:val="left"/>
       <w:pPr>
         <w:ind w:left="2160" w:hanging="360"/>
-      </w:pPr>
-      <w:rPr>
-        <w:rFonts w:ascii="Courier New" w:hAnsi="Courier New" w:hint="default"/>
-      </w:rPr>
-    </w:lvl>
-  </w:abstractNum>
-  <w:abstractNum w:abstractNumId="0">
-    <w:multiLevelType w:val="hybridMultilevel"/>
-    <w:lvl w:ilvl="0">
-      <w:start w:val="1"/>
-      <w:numFmt w:val="bullet"/>
-      <w:lvlText w:val=""/>
-      <w:lvlJc w:val="left"/>
-      <w:pPr>
-        <w:ind w:left="720" w:hanging="360"/>
       </w:pPr>
       <w:rPr>
         <w:rFonts w:ascii="Wingdings" w:hAnsi="Wingdings" w:hint="default"/>
-      </w:rPr>
-    </w:lvl>
-    <w:lvl w:ilvl="1" w:tentative="1">
-      <w:start w:val="1"/>
-      <w:numFmt w:val="bullet"/>
-      <w:lvlText w:val="–"/>
-      <w:lvlJc w:val="left"/>
-      <w:pPr>
-        <w:ind w:left="1440" w:hanging="360"/>
-      </w:pPr>
-      <w:rPr>
-        <w:rFonts w:ascii="Courier New" w:hAnsi="Courier New" w:cs="Courier New" w:hint="default"/>
-      </w:rPr>
-    </w:lvl>
-    <w:lvl w:ilvl="2" w:tentative="1">
-      <w:start w:val="1"/>
-      <w:numFmt w:val="bullet"/>
-      <w:lvlText w:val="⚬"/>
-      <w:lvlJc w:val="left"/>
-      <w:pPr>
-        <w:ind w:left="2160" w:hanging="360"/>
-      </w:pPr>
-      <w:rPr>
-        <w:rFonts w:ascii="Courier New" w:hAnsi="Courier New" w:hint="default"/>
       </w:rPr>
     </w:lvl>
   </w:abstractNum>
   <w:num w:numId="1">
     <w:abstractNumId w:val="0"/>
   </w:num>
-  <w:num w:numId="2">
-    <w:abstractNumId w:val="0"/>
-  </w:num>
 </w:numbering>
 </file>
</xml_diff>